<commit_message>
with '#' will be ignored, and an empty message aborts the commit. IBAALI 3-4-21
</commit_message>
<xml_diff>
--- a/Documents/our product/dimensionnement_du_machine.docx
+++ b/Documents/our product/dimensionnement_du_machine.docx
@@ -73,7 +73,25 @@
           <w:szCs w:val="24"/>
         </w:rPr>
         <w:tab/>
-        <w:t xml:space="preserve">50HP </w:t>
+        <w:t>50</w:t>
+      </w:r>
+      <w:r>
+        <w:rPr>
+          <w:rFonts w:asciiTheme="minorBidi" w:hAnsiTheme="minorBidi"/>
+          <w:color w:val="000000" w:themeColor="text1"/>
+          <w:sz w:val="24"/>
+          <w:szCs w:val="24"/>
+        </w:rPr>
+        <w:t xml:space="preserve"> HP </w:t>
+      </w:r>
+      <w:r>
+        <w:rPr>
+          <w:rFonts w:asciiTheme="minorBidi" w:hAnsiTheme="minorBidi"/>
+          <w:color w:val="000000" w:themeColor="text1"/>
+          <w:sz w:val="24"/>
+          <w:szCs w:val="24"/>
+        </w:rPr>
+        <w:t xml:space="preserve"> </w:t>
       </w:r>
       <w:r>
         <w:rPr>
@@ -120,6 +138,7 @@
           <w:color w:val="000000" w:themeColor="text1"/>
           <w:sz w:val="24"/>
           <w:szCs w:val="24"/>
+          <w:lang w:val="en-US"/>
         </w:rPr>
       </w:pPr>
       <w:r>
@@ -139,6 +158,15 @@
           <w:szCs w:val="24"/>
         </w:rPr>
         <w:tab/>
+      </w:r>
+      <w:r>
+        <w:rPr>
+          <w:rFonts w:asciiTheme="minorBidi" w:hAnsiTheme="minorBidi"/>
+          <w:color w:val="000000" w:themeColor="text1"/>
+          <w:sz w:val="24"/>
+          <w:szCs w:val="24"/>
+          <w:lang w:val="en-US"/>
+        </w:rPr>
         <w:t>100 Kg/h - 500 Kg/h</w:t>
       </w:r>
     </w:p>
@@ -149,33 +177,50 @@
           <w:color w:val="000000" w:themeColor="text1"/>
           <w:sz w:val="24"/>
           <w:szCs w:val="24"/>
-        </w:rPr>
-      </w:pPr>
-      <w:r>
-        <w:rPr>
-          <w:rFonts w:asciiTheme="minorBidi" w:hAnsiTheme="minorBidi"/>
-          <w:color w:val="000000" w:themeColor="text1"/>
-          <w:sz w:val="24"/>
-          <w:szCs w:val="24"/>
-        </w:rPr>
-        <w:t>Energie :</w:t>
-      </w:r>
-    </w:p>
-    <w:p>
-      <w:pPr>
-        <w:rPr>
-          <w:rFonts w:asciiTheme="minorBidi" w:hAnsiTheme="minorBidi"/>
-          <w:color w:val="000000" w:themeColor="text1"/>
-          <w:sz w:val="24"/>
-          <w:szCs w:val="24"/>
-        </w:rPr>
-      </w:pPr>
-      <w:r>
-        <w:rPr>
-          <w:rFonts w:asciiTheme="minorBidi" w:hAnsiTheme="minorBidi"/>
-          <w:color w:val="000000" w:themeColor="text1"/>
-          <w:sz w:val="24"/>
-          <w:szCs w:val="24"/>
+          <w:lang w:val="en-US"/>
+        </w:rPr>
+      </w:pPr>
+      <w:proofErr w:type="spellStart"/>
+      <w:proofErr w:type="gramStart"/>
+      <w:r>
+        <w:rPr>
+          <w:rFonts w:asciiTheme="minorBidi" w:hAnsiTheme="minorBidi"/>
+          <w:color w:val="000000" w:themeColor="text1"/>
+          <w:sz w:val="24"/>
+          <w:szCs w:val="24"/>
+          <w:lang w:val="en-US"/>
+        </w:rPr>
+        <w:t>Energie</w:t>
+      </w:r>
+      <w:proofErr w:type="spellEnd"/>
+      <w:r>
+        <w:rPr>
+          <w:rFonts w:asciiTheme="minorBidi" w:hAnsiTheme="minorBidi"/>
+          <w:color w:val="000000" w:themeColor="text1"/>
+          <w:sz w:val="24"/>
+          <w:szCs w:val="24"/>
+          <w:lang w:val="en-US"/>
+        </w:rPr>
+        <w:t xml:space="preserve"> :</w:t>
+      </w:r>
+      <w:proofErr w:type="gramEnd"/>
+    </w:p>
+    <w:p>
+      <w:pPr>
+        <w:rPr>
+          <w:rFonts w:asciiTheme="minorBidi" w:hAnsiTheme="minorBidi"/>
+          <w:color w:val="000000" w:themeColor="text1"/>
+          <w:sz w:val="24"/>
+          <w:szCs w:val="24"/>
+        </w:rPr>
+      </w:pPr>
+      <w:r>
+        <w:rPr>
+          <w:rFonts w:asciiTheme="minorBidi" w:hAnsiTheme="minorBidi"/>
+          <w:color w:val="000000" w:themeColor="text1"/>
+          <w:sz w:val="24"/>
+          <w:szCs w:val="24"/>
+          <w:lang w:val="en-US"/>
         </w:rPr>
         <w:tab/>
       </w:r>
@@ -185,18 +230,19 @@
           <w:color w:val="000000" w:themeColor="text1"/>
           <w:sz w:val="24"/>
           <w:szCs w:val="24"/>
+          <w:lang w:val="en-US"/>
         </w:rPr>
         <w:tab/>
-        <w:t xml:space="preserve">Electrique 1 phase </w:t>
-      </w:r>
-      <w:r>
-        <w:rPr>
-          <w:rFonts w:asciiTheme="minorBidi" w:hAnsiTheme="minorBidi"/>
-          <w:color w:val="000000" w:themeColor="text1"/>
-          <w:sz w:val="24"/>
-          <w:szCs w:val="24"/>
-        </w:rPr>
-        <w:t>(220V)</w:t>
+      </w:r>
+      <w:r>
+        <w:rPr>
+          <w:rFonts w:asciiTheme="minorBidi" w:hAnsiTheme="minorBidi"/>
+          <w:color w:val="000000" w:themeColor="text1"/>
+          <w:sz w:val="24"/>
+          <w:szCs w:val="24"/>
+          <w:highlight w:val="yellow"/>
+        </w:rPr>
+        <w:t>Electrique 1 phase (220V)</w:t>
       </w:r>
     </w:p>
     <w:p>
@@ -276,13 +322,7 @@
         </w:rPr>
       </w:pPr>
       <w:r>
-        <w:t xml:space="preserve">D’après les standards du marché la densité </w:t>
-      </w:r>
-      <w:r>
-        <w:t>ρ</w:t>
-      </w:r>
-      <w:r>
-        <w:t xml:space="preserve"> du granulat est entre 365 kg/m</w:t>
+        <w:t>D’après les standards du marché la densité ρ du granulat est entre 365 kg/m</w:t>
       </w:r>
       <w:r>
         <w:rPr>
@@ -291,10 +331,7 @@
         <w:t xml:space="preserve">3 </w:t>
       </w:r>
       <w:r>
-        <w:t xml:space="preserve">et 726 </w:t>
-      </w:r>
-      <w:r>
-        <w:t>kg/m</w:t>
+        <w:t>et 726 kg/m</w:t>
       </w:r>
       <w:r>
         <w:rPr>
@@ -305,22 +342,13 @@
     </w:p>
     <w:p>
       <w:r>
-        <w:t xml:space="preserve">En prendre 720 </w:t>
-      </w:r>
-      <w:r>
-        <w:t>kg/m</w:t>
+        <w:t>En prendre 720 kg/m</w:t>
       </w:r>
       <w:r>
         <w:rPr>
           <w:vertAlign w:val="superscript"/>
         </w:rPr>
-        <w:t>3</w:t>
-      </w:r>
-      <w:r>
-        <w:rPr>
-          <w:vertAlign w:val="superscript"/>
-        </w:rPr>
-        <w:t xml:space="preserve"> </w:t>
+        <w:t xml:space="preserve">3 </w:t>
       </w:r>
       <w:r>
         <w:t xml:space="preserve">pour simplifier les </w:t>
@@ -495,13 +523,7 @@
             <w:rPr>
               <w:rFonts w:ascii="Cambria Math" w:hAnsi="Cambria Math"/>
             </w:rPr>
-            <m:t>V</m:t>
-          </m:r>
-          <m:r>
-            <w:rPr>
-              <w:rFonts w:ascii="Cambria Math" w:hAnsi="Cambria Math"/>
-            </w:rPr>
-            <m:t>= π×</m:t>
+            <m:t>V= π×</m:t>
           </m:r>
           <m:sSup>
             <m:sSupPr>
@@ -533,25 +555,7 @@
             <w:rPr>
               <w:rFonts w:ascii="Cambria Math" w:hAnsi="Cambria Math"/>
             </w:rPr>
-            <m:t>×</m:t>
-          </m:r>
-          <m:r>
-            <w:rPr>
-              <w:rFonts w:ascii="Cambria Math" w:hAnsi="Cambria Math"/>
-            </w:rPr>
-            <m:t>0,0</m:t>
-          </m:r>
-          <m:r>
-            <w:rPr>
-              <w:rFonts w:ascii="Cambria Math" w:hAnsi="Cambria Math"/>
-            </w:rPr>
-            <m:t>3</m:t>
-          </m:r>
-          <m:r>
-            <w:rPr>
-              <w:rFonts w:ascii="Cambria Math" w:hAnsi="Cambria Math"/>
-            </w:rPr>
-            <m:t>0</m:t>
+            <m:t>×0,030</m:t>
           </m:r>
         </m:oMath>
       </m:oMathPara>
@@ -568,19 +572,7 @@
             <w:rPr>
               <w:rFonts w:ascii="Cambria Math" w:eastAsiaTheme="minorEastAsia" w:hAnsi="Cambria Math"/>
             </w:rPr>
-            <m:t>V=</m:t>
-          </m:r>
-          <m:r>
-            <w:rPr>
-              <w:rFonts w:ascii="Cambria Math" w:eastAsiaTheme="minorEastAsia" w:hAnsi="Cambria Math"/>
-            </w:rPr>
-            <m:t>1,5</m:t>
-          </m:r>
-          <m:r>
-            <w:rPr>
-              <w:rFonts w:ascii="Cambria Math" w:eastAsiaTheme="minorEastAsia" w:hAnsi="Cambria Math"/>
-            </w:rPr>
-            <m:t>×</m:t>
+            <m:t>V=1,5×</m:t>
           </m:r>
           <m:sSup>
             <m:sSupPr>
@@ -684,13 +676,7 @@
             <w:rPr>
               <w:rFonts w:ascii="Cambria Math" w:eastAsiaTheme="minorEastAsia" w:hAnsi="Cambria Math"/>
             </w:rPr>
-            <m:t xml:space="preserve">m=V </m:t>
-          </m:r>
-          <m:r>
-            <w:rPr>
-              <w:rFonts w:ascii="Cambria Math" w:eastAsiaTheme="minorEastAsia" w:hAnsi="Cambria Math"/>
-            </w:rPr>
-            <m:t>×</m:t>
+            <m:t>m=V ×</m:t>
           </m:r>
           <w:bookmarkStart w:id="0" w:name="_Hlk67909388"/>
           <m:r>
@@ -722,13 +708,7 @@
             <w:rPr>
               <w:rFonts w:ascii="Cambria Math" w:eastAsiaTheme="minorEastAsia" w:hAnsi="Cambria Math"/>
             </w:rPr>
-            <m:t>m</m:t>
-          </m:r>
-          <m:r>
-            <w:rPr>
-              <w:rFonts w:ascii="Cambria Math" w:eastAsiaTheme="minorEastAsia" w:hAnsi="Cambria Math"/>
-            </w:rPr>
-            <m:t>=1,5×</m:t>
+            <m:t>m=1,5×</m:t>
           </m:r>
           <m:sSup>
             <m:sSupPr>
@@ -777,13 +757,7 @@
             <w:rPr>
               <w:rFonts w:ascii="Cambria Math" w:eastAsiaTheme="minorEastAsia" w:hAnsi="Cambria Math"/>
             </w:rPr>
-            <m:t>m=</m:t>
-          </m:r>
-          <m:r>
-            <w:rPr>
-              <w:rFonts w:ascii="Cambria Math" w:eastAsiaTheme="minorEastAsia" w:hAnsi="Cambria Math"/>
-            </w:rPr>
-            <m:t>1.08×</m:t>
+            <m:t>m=1.08×</m:t>
           </m:r>
           <m:sSup>
             <m:sSupPr>
@@ -1030,13 +1004,7 @@
                 <w:rPr>
                   <w:rFonts w:ascii="Cambria Math" w:eastAsiaTheme="minorEastAsia" w:hAnsi="Cambria Math"/>
                 </w:rPr>
-                <m:t>100</m:t>
-              </m:r>
-              <m:r>
-                <w:rPr>
-                  <w:rFonts w:ascii="Cambria Math" w:eastAsiaTheme="minorEastAsia" w:hAnsi="Cambria Math"/>
-                </w:rPr>
-                <m:t xml:space="preserve"> </m:t>
+                <m:t xml:space="preserve">100 </m:t>
               </m:r>
             </m:num>
             <m:den>
@@ -1115,13 +1083,7 @@
             <w:rPr>
               <w:rFonts w:ascii="Cambria Math" w:eastAsiaTheme="minorEastAsia" w:hAnsi="Cambria Math"/>
             </w:rPr>
-            <m:t>=</m:t>
-          </m:r>
-          <m:r>
-            <w:rPr>
-              <w:rFonts w:ascii="Cambria Math" w:eastAsiaTheme="minorEastAsia" w:hAnsi="Cambria Math"/>
-            </w:rPr>
-            <m:t>92592 granulat/heur</m:t>
+            <m:t>=92592 granulat/heur</m:t>
           </m:r>
         </m:oMath>
       </m:oMathPara>
@@ -1164,25 +1126,223 @@
             <w:rPr>
               <w:rFonts w:ascii="Cambria Math" w:eastAsiaTheme="minorEastAsia" w:hAnsi="Cambria Math"/>
             </w:rPr>
-            <m:t>=</m:t>
+            <m:t>=26 granulat/s</m:t>
+          </m:r>
+        </m:oMath>
+      </m:oMathPara>
+    </w:p>
+    <w:p>
+      <w:pPr>
+        <w:pBdr>
+          <w:bottom w:val="single" w:sz="18" w:space="1" w:color="2E74B5" w:themeColor="accent5" w:themeShade="BF"/>
+        </w:pBdr>
+        <w:rPr>
+          <w:rFonts w:asciiTheme="minorBidi" w:hAnsiTheme="minorBidi"/>
+          <w:b/>
+          <w:bCs/>
+          <w:color w:val="2E74B5" w:themeColor="accent5" w:themeShade="BF"/>
+          <w:sz w:val="32"/>
+          <w:szCs w:val="32"/>
+        </w:rPr>
+      </w:pPr>
+      <w:r>
+        <w:rPr>
+          <w:rFonts w:asciiTheme="minorBidi" w:hAnsiTheme="minorBidi"/>
+          <w:b/>
+          <w:bCs/>
+          <w:color w:val="2E74B5" w:themeColor="accent5" w:themeShade="BF"/>
+          <w:sz w:val="32"/>
+          <w:szCs w:val="32"/>
+        </w:rPr>
+        <w:t>Dimensionnement de la matrice :</w:t>
+      </w:r>
+    </w:p>
+    <w:p>
+      <w:pPr>
+        <w:rPr>
+          <w:rFonts w:asciiTheme="minorBidi" w:hAnsiTheme="minorBidi"/>
+          <w:b/>
+          <w:bCs/>
+          <w:color w:val="2E74B5" w:themeColor="accent5" w:themeShade="BF"/>
+          <w:sz w:val="32"/>
+          <w:szCs w:val="32"/>
+        </w:rPr>
+      </w:pPr>
+      <w:r>
+        <w:rPr>
+          <w:rFonts w:asciiTheme="minorBidi" w:hAnsiTheme="minorBidi"/>
+          <w:b/>
+          <w:bCs/>
+          <w:color w:val="2E74B5" w:themeColor="accent5" w:themeShade="BF"/>
+          <w:sz w:val="32"/>
+          <w:szCs w:val="32"/>
+        </w:rPr>
+        <w:t xml:space="preserve"> </w:t>
+      </w:r>
+    </w:p>
+    <w:p>
+      <w:pPr>
+        <w:rPr>
+          <w:rFonts w:asciiTheme="minorBidi" w:hAnsiTheme="minorBidi"/>
+          <w:color w:val="000000" w:themeColor="text1"/>
+          <w:sz w:val="24"/>
+          <w:szCs w:val="24"/>
+        </w:rPr>
+      </w:pPr>
+      <w:r>
+        <w:rPr>
+          <w:rFonts w:asciiTheme="minorBidi" w:hAnsiTheme="minorBidi"/>
+          <w:color w:val="000000" w:themeColor="text1"/>
+          <w:sz w:val="24"/>
+          <w:szCs w:val="24"/>
+        </w:rPr>
+        <w:t>La section des trous de la matrice :</w:t>
+      </w:r>
+    </w:p>
+    <w:p>
+      <w:pPr>
+        <w:rPr>
+          <w:rFonts w:asciiTheme="minorBidi" w:eastAsiaTheme="minorEastAsia" w:hAnsiTheme="minorBidi"/>
+          <w:color w:val="000000" w:themeColor="text1"/>
+          <w:sz w:val="24"/>
+          <w:szCs w:val="24"/>
+        </w:rPr>
+      </w:pPr>
+      <m:oMathPara>
+        <m:oMath>
+          <m:r>
+            <w:rPr>
+              <w:rFonts w:ascii="Cambria Math" w:hAnsi="Cambria Math"/>
+              <w:color w:val="000000" w:themeColor="text1"/>
+              <w:sz w:val="24"/>
+              <w:szCs w:val="24"/>
+            </w:rPr>
+            <m:t>s=π×</m:t>
+          </m:r>
+          <m:sSup>
+            <m:sSupPr>
+              <m:ctrlPr>
+                <w:rPr>
+                  <w:rFonts w:ascii="Cambria Math" w:hAnsi="Cambria Math"/>
+                  <w:i/>
+                  <w:color w:val="000000" w:themeColor="text1"/>
+                  <w:sz w:val="24"/>
+                  <w:szCs w:val="24"/>
+                </w:rPr>
+              </m:ctrlPr>
+            </m:sSupPr>
+            <m:e>
+              <m:r>
+                <w:rPr>
+                  <w:rFonts w:ascii="Cambria Math" w:hAnsi="Cambria Math"/>
+                  <w:color w:val="000000" w:themeColor="text1"/>
+                  <w:sz w:val="24"/>
+                  <w:szCs w:val="24"/>
+                </w:rPr>
+                <m:t>r</m:t>
+              </m:r>
+            </m:e>
+            <m:sup>
+              <m:r>
+                <w:rPr>
+                  <w:rFonts w:ascii="Cambria Math" w:hAnsi="Cambria Math"/>
+                  <w:color w:val="000000" w:themeColor="text1"/>
+                  <w:sz w:val="24"/>
+                  <w:szCs w:val="24"/>
+                </w:rPr>
+                <m:t>2</m:t>
+              </m:r>
+            </m:sup>
+          </m:sSup>
+        </m:oMath>
+      </m:oMathPara>
+    </w:p>
+    <w:p>
+      <w:pPr>
+        <w:rPr>
+          <w:rFonts w:eastAsiaTheme="minorEastAsia"/>
+          <w:color w:val="000000" w:themeColor="text1"/>
+          <w:sz w:val="24"/>
+          <w:szCs w:val="24"/>
+        </w:rPr>
+      </w:pPr>
+      <m:oMathPara>
+        <m:oMath>
+          <m:r>
+            <w:rPr>
+              <w:rFonts w:ascii="Cambria Math" w:hAnsi="Cambria Math"/>
+              <w:color w:val="000000" w:themeColor="text1"/>
+              <w:sz w:val="24"/>
+              <w:szCs w:val="24"/>
+            </w:rPr>
+            <m:t>s=π×</m:t>
+          </m:r>
+          <m:sSup>
+            <m:sSupPr>
+              <m:ctrlPr>
+                <w:rPr>
+                  <w:rFonts w:ascii="Cambria Math" w:hAnsi="Cambria Math"/>
+                  <w:i/>
+                  <w:color w:val="000000" w:themeColor="text1"/>
+                  <w:sz w:val="24"/>
+                  <w:szCs w:val="24"/>
+                </w:rPr>
+              </m:ctrlPr>
+            </m:sSupPr>
+            <m:e>
+              <m:r>
+                <w:rPr>
+                  <w:rFonts w:ascii="Cambria Math" w:hAnsi="Cambria Math"/>
+                  <w:color w:val="000000" w:themeColor="text1"/>
+                  <w:sz w:val="24"/>
+                  <w:szCs w:val="24"/>
+                </w:rPr>
+                <m:t>0.004</m:t>
+              </m:r>
+            </m:e>
+            <m:sup>
+              <m:r>
+                <w:rPr>
+                  <w:rFonts w:ascii="Cambria Math" w:hAnsi="Cambria Math"/>
+                  <w:color w:val="000000" w:themeColor="text1"/>
+                  <w:sz w:val="24"/>
+                  <w:szCs w:val="24"/>
+                </w:rPr>
+                <m:t>2</m:t>
+              </m:r>
+            </m:sup>
+          </m:sSup>
+        </m:oMath>
+      </m:oMathPara>
+    </w:p>
+    <w:p>
+      <w:pPr>
+        <w:rPr>
+          <w:rFonts w:eastAsiaTheme="minorEastAsia"/>
+          <w:color w:val="000000" w:themeColor="text1"/>
+          <w:sz w:val="24"/>
+          <w:szCs w:val="24"/>
+        </w:rPr>
+      </w:pPr>
+      <m:oMathPara>
+        <m:oMath>
+          <m:r>
+            <w:rPr>
+              <w:rFonts w:ascii="Cambria Math" w:hAnsi="Cambria Math"/>
+              <w:color w:val="000000" w:themeColor="text1"/>
+              <w:sz w:val="24"/>
+              <w:szCs w:val="24"/>
+            </w:rPr>
+            <m:t>s</m:t>
           </m:r>
           <m:r>
             <w:rPr>
-              <w:rFonts w:ascii="Cambria Math" w:eastAsiaTheme="minorEastAsia" w:hAnsi="Cambria Math"/>
+              <w:rFonts w:ascii="Cambria Math" w:hAnsi="Cambria Math"/>
+              <w:color w:val="000000" w:themeColor="text1"/>
+              <w:sz w:val="24"/>
+              <w:szCs w:val="24"/>
             </w:rPr>
-            <m:t>26</m:t>
-          </m:r>
-          <m:r>
-            <w:rPr>
-              <w:rFonts w:ascii="Cambria Math" w:eastAsiaTheme="minorEastAsia" w:hAnsi="Cambria Math"/>
-            </w:rPr>
-            <m:t xml:space="preserve"> granulat/</m:t>
-          </m:r>
-          <m:r>
-            <w:rPr>
-              <w:rFonts w:ascii="Cambria Math" w:eastAsiaTheme="minorEastAsia" w:hAnsi="Cambria Math"/>
-            </w:rPr>
-            <m:t>s</m:t>
+            <m:t>=0.00005 m²</m:t>
           </m:r>
         </m:oMath>
       </m:oMathPara>
@@ -1191,6 +1351,10 @@
       <w:pPr>
         <w:rPr>
           <w:rFonts w:eastAsiaTheme="minorEastAsia"/>
+          <w:color w:val="000000" w:themeColor="text1"/>
+          <w:sz w:val="18"/>
+          <w:szCs w:val="18"/>
+          <w:lang w:val="en-US"/>
         </w:rPr>
       </w:pPr>
     </w:p>

</xml_diff>